<commit_message>
Standards - Automation - 12/24/2025
</commit_message>
<xml_diff>
--- a/1-Information/Information Collections.docx
+++ b/1-Information/Information Collections.docx
@@ -53,7 +53,7 @@
         <w:t>4</w:t>
       </w:r>
       <w:r>
-        <w:t>5</w:t>
+        <w:t>6</w:t>
       </w:r>
     </w:p>
     <w:p>
@@ -933,6 +933,42 @@
         <w:t>book</w:t>
       </w:r>
     </w:p>
+    <w:p/>
+    <w:p>
+      <w:pPr>
+        <w:pStyle w:val="Heading2"/>
+      </w:pPr>
+      <w:r>
+        <w:t>Social</w:t>
+      </w:r>
+    </w:p>
+    <w:p>
+      <w:pPr>
+        <w:pStyle w:val="Heading3"/>
+      </w:pPr>
+      <w:r>
+        <w:t>Social Awareness</w:t>
+      </w:r>
+    </w:p>
+    <w:p>
+      <w:pPr>
+        <w:pStyle w:val="ListParagraph"/>
+        <w:numPr>
+          <w:ilvl w:val="0"/>
+          <w:numId w:val="7"/>
+        </w:numPr>
+      </w:pPr>
+      <w:r>
+        <w:t>46</w:t>
+      </w:r>
+      <w:r>
+        <w:t xml:space="preserve">: </w:t>
+      </w:r>
+      <w:r>
+        <w:t>Privacy, or the mean, malicious, and ignorant of privacy, the gossip, and the intrusive person</w:t>
+      </w:r>
+    </w:p>
+    <w:p/>
     <w:sectPr>
       <w:pgSz w:w="12240" w:h="15840"/>
       <w:pgMar w:top="1440" w:right="1440" w:bottom="1440" w:left="1440" w:header="720" w:footer="720" w:gutter="0"/>
@@ -1032,6 +1068,119 @@
     </w:lvl>
   </w:abstractNum>
   <w:abstractNum w:abstractNumId="1" w15:restartNumberingAfterBreak="0">
+    <w:nsid w:val="01E56D26"/>
+    <w:multiLevelType w:val="multilevel"/>
+    <w:tmpl w:val="0409001D"/>
+    <w:lvl w:ilvl="0">
+      <w:start w:val="1"/>
+      <w:numFmt w:val="decimal"/>
+      <w:lvlText w:val="%1)"/>
+      <w:lvlJc w:val="left"/>
+      <w:pPr>
+        <w:ind w:left="720" w:hanging="360"/>
+      </w:pPr>
+      <w:rPr>
+        <w:rFonts w:hint="default"/>
+      </w:rPr>
+    </w:lvl>
+    <w:lvl w:ilvl="1">
+      <w:start w:val="1"/>
+      <w:numFmt w:val="lowerLetter"/>
+      <w:lvlText w:val="%2)"/>
+      <w:lvlJc w:val="left"/>
+      <w:pPr>
+        <w:ind w:left="1080" w:hanging="360"/>
+      </w:pPr>
+      <w:rPr>
+        <w:rFonts w:hint="default"/>
+      </w:rPr>
+    </w:lvl>
+    <w:lvl w:ilvl="2">
+      <w:start w:val="1"/>
+      <w:numFmt w:val="lowerRoman"/>
+      <w:lvlText w:val="%3)"/>
+      <w:lvlJc w:val="left"/>
+      <w:pPr>
+        <w:ind w:left="1440" w:hanging="360"/>
+      </w:pPr>
+      <w:rPr>
+        <w:rFonts w:hint="default"/>
+      </w:rPr>
+    </w:lvl>
+    <w:lvl w:ilvl="3">
+      <w:start w:val="1"/>
+      <w:numFmt w:val="decimal"/>
+      <w:lvlText w:val="(%4)"/>
+      <w:lvlJc w:val="left"/>
+      <w:pPr>
+        <w:ind w:left="1800" w:hanging="360"/>
+      </w:pPr>
+      <w:rPr>
+        <w:rFonts w:hint="default"/>
+      </w:rPr>
+    </w:lvl>
+    <w:lvl w:ilvl="4">
+      <w:start w:val="1"/>
+      <w:numFmt w:val="lowerLetter"/>
+      <w:lvlText w:val="(%5)"/>
+      <w:lvlJc w:val="left"/>
+      <w:pPr>
+        <w:ind w:left="2160" w:hanging="360"/>
+      </w:pPr>
+      <w:rPr>
+        <w:rFonts w:hint="default"/>
+      </w:rPr>
+    </w:lvl>
+    <w:lvl w:ilvl="5">
+      <w:start w:val="1"/>
+      <w:numFmt w:val="lowerRoman"/>
+      <w:lvlText w:val="(%6)"/>
+      <w:lvlJc w:val="left"/>
+      <w:pPr>
+        <w:ind w:left="2520" w:hanging="360"/>
+      </w:pPr>
+      <w:rPr>
+        <w:rFonts w:hint="default"/>
+      </w:rPr>
+    </w:lvl>
+    <w:lvl w:ilvl="6">
+      <w:start w:val="1"/>
+      <w:numFmt w:val="decimal"/>
+      <w:lvlText w:val="%7."/>
+      <w:lvlJc w:val="left"/>
+      <w:pPr>
+        <w:ind w:left="2880" w:hanging="360"/>
+      </w:pPr>
+      <w:rPr>
+        <w:rFonts w:hint="default"/>
+      </w:rPr>
+    </w:lvl>
+    <w:lvl w:ilvl="7">
+      <w:start w:val="1"/>
+      <w:numFmt w:val="lowerLetter"/>
+      <w:lvlText w:val="%8."/>
+      <w:lvlJc w:val="left"/>
+      <w:pPr>
+        <w:ind w:left="3240" w:hanging="360"/>
+      </w:pPr>
+      <w:rPr>
+        <w:rFonts w:hint="default"/>
+      </w:rPr>
+    </w:lvl>
+    <w:lvl w:ilvl="8">
+      <w:start w:val="1"/>
+      <w:numFmt w:val="lowerRoman"/>
+      <w:lvlText w:val="%9."/>
+      <w:lvlJc w:val="left"/>
+      <w:pPr>
+        <w:ind w:left="3600" w:hanging="360"/>
+      </w:pPr>
+      <w:rPr>
+        <w:rFonts w:hint="default"/>
+      </w:rPr>
+    </w:lvl>
+  </w:abstractNum>
+  <w:abstractNum w:abstractNumId="2" w15:restartNumberingAfterBreak="0">
     <w:nsid w:val="0E5B7B04"/>
     <w:multiLevelType w:val="hybridMultilevel"/>
     <w:tmpl w:val="D024A91A"/>
@@ -1143,7 +1292,7 @@
       </w:rPr>
     </w:lvl>
   </w:abstractNum>
-  <w:abstractNum w:abstractNumId="2" w15:restartNumberingAfterBreak="0">
+  <w:abstractNum w:abstractNumId="3" w15:restartNumberingAfterBreak="0">
     <w:nsid w:val="11AE76BA"/>
     <w:multiLevelType w:val="multilevel"/>
     <w:tmpl w:val="0409001D"/>
@@ -1256,7 +1405,7 @@
       </w:rPr>
     </w:lvl>
   </w:abstractNum>
-  <w:abstractNum w:abstractNumId="3" w15:restartNumberingAfterBreak="0">
+  <w:abstractNum w:abstractNumId="4" w15:restartNumberingAfterBreak="0">
     <w:nsid w:val="16E2056E"/>
     <w:multiLevelType w:val="hybridMultilevel"/>
     <w:tmpl w:val="FAF07A54"/>
@@ -1345,7 +1494,7 @@
       </w:pPr>
     </w:lvl>
   </w:abstractNum>
-  <w:abstractNum w:abstractNumId="4" w15:restartNumberingAfterBreak="0">
+  <w:abstractNum w:abstractNumId="5" w15:restartNumberingAfterBreak="0">
     <w:nsid w:val="17252CDB"/>
     <w:multiLevelType w:val="hybridMultilevel"/>
     <w:tmpl w:val="3F76182C"/>
@@ -1431,7 +1580,7 @@
       </w:pPr>
     </w:lvl>
   </w:abstractNum>
-  <w:abstractNum w:abstractNumId="5" w15:restartNumberingAfterBreak="0">
+  <w:abstractNum w:abstractNumId="6" w15:restartNumberingAfterBreak="0">
     <w:nsid w:val="2AA70D73"/>
     <w:multiLevelType w:val="hybridMultilevel"/>
     <w:tmpl w:val="3F76182C"/>
@@ -1518,22 +1667,25 @@
     </w:lvl>
   </w:abstractNum>
   <w:num w:numId="1" w16cid:durableId="1532916806">
-    <w:abstractNumId w:val="3"/>
+    <w:abstractNumId w:val="4"/>
   </w:num>
   <w:num w:numId="2" w16cid:durableId="312490872">
-    <w:abstractNumId w:val="1"/>
+    <w:abstractNumId w:val="2"/>
   </w:num>
   <w:num w:numId="3" w16cid:durableId="2015061295">
     <w:abstractNumId w:val="0"/>
   </w:num>
   <w:num w:numId="4" w16cid:durableId="690180187">
-    <w:abstractNumId w:val="2"/>
+    <w:abstractNumId w:val="3"/>
   </w:num>
   <w:num w:numId="5" w16cid:durableId="32197191">
-    <w:abstractNumId w:val="4"/>
+    <w:abstractNumId w:val="5"/>
   </w:num>
   <w:num w:numId="6" w16cid:durableId="515731667">
-    <w:abstractNumId w:val="5"/>
+    <w:abstractNumId w:val="6"/>
+  </w:num>
+  <w:num w:numId="7" w16cid:durableId="291176567">
+    <w:abstractNumId w:val="1"/>
   </w:num>
 </w:numbering>
 </file>

</xml_diff>